<commit_message>
:tada: adaptacao de sql
</commit_message>
<xml_diff>
--- a/SQL/TRABALHO DE ADAPTAÇÃO.docx
+++ b/SQL/TRABALHO DE ADAPTAÇÃO.docx
@@ -1186,6 +1186,488 @@
           <w:szCs w:val="24"/>
         </w:rPr>
         <w:t>----------------------------------------------------------------------------------------------------------</w:t>
+      </w:r>
+    </w:p>
+    <w:p>
+      <w:pPr>
+        <w:pStyle w:val="NormalWeb"/>
+        <w:rPr>
+          <w:rFonts w:ascii="Arial" w:hAnsi="Arial" w:cs="Arial"/>
+        </w:rPr>
+      </w:pPr>
+      <w:r>
+        <w:rPr>
+          <w:rFonts w:ascii="Arial" w:hAnsi="Arial" w:cs="Arial"/>
+        </w:rPr>
+        <w:t xml:space="preserve">14-) a-) show </w:t>
+      </w:r>
+      <w:proofErr w:type="spellStart"/>
+      <w:r>
+        <w:rPr>
+          <w:rFonts w:ascii="Arial" w:hAnsi="Arial" w:cs="Arial"/>
+        </w:rPr>
+        <w:t>tables</w:t>
+      </w:r>
+      <w:proofErr w:type="spellEnd"/>
+      <w:r>
+        <w:rPr>
+          <w:rFonts w:ascii="Arial" w:hAnsi="Arial" w:cs="Arial"/>
+        </w:rPr>
+        <w:t xml:space="preserve"> </w:t>
+      </w:r>
+      <w:proofErr w:type="spellStart"/>
+      <w:r>
+        <w:rPr>
+          <w:rFonts w:ascii="Arial" w:hAnsi="Arial" w:cs="Arial"/>
+        </w:rPr>
+        <w:t>from</w:t>
+      </w:r>
+      <w:proofErr w:type="spellEnd"/>
+      <w:r>
+        <w:rPr>
+          <w:rFonts w:ascii="Arial" w:hAnsi="Arial" w:cs="Arial"/>
+        </w:rPr>
+        <w:t xml:space="preserve"> “nome do banco de dados”</w:t>
+      </w:r>
+    </w:p>
+    <w:p>
+      <w:pPr>
+        <w:pStyle w:val="Pr-formataoHTML"/>
+        <w:rPr>
+          <w:rFonts w:ascii="Arial" w:hAnsi="Arial" w:cs="Arial"/>
+          <w:sz w:val="24"/>
+          <w:szCs w:val="24"/>
+        </w:rPr>
+      </w:pPr>
+      <w:r>
+        <w:rPr>
+          <w:rFonts w:ascii="Arial" w:hAnsi="Arial" w:cs="Arial"/>
+        </w:rPr>
+        <w:tab/>
+      </w:r>
+      <w:r>
+        <w:rPr>
+          <w:rFonts w:ascii="Arial" w:hAnsi="Arial" w:cs="Arial"/>
+          <w:sz w:val="24"/>
+          <w:szCs w:val="24"/>
+        </w:rPr>
+        <w:t xml:space="preserve">b-) </w:t>
+      </w:r>
+      <w:r>
+        <w:rPr>
+          <w:rFonts w:ascii="Arial" w:hAnsi="Arial" w:cs="Arial"/>
+          <w:sz w:val="24"/>
+          <w:szCs w:val="24"/>
+        </w:rPr>
+        <w:t>show</w:t>
+      </w:r>
+      <w:r>
+        <w:rPr>
+          <w:rFonts w:ascii="Arial" w:hAnsi="Arial" w:cs="Arial"/>
+          <w:sz w:val="24"/>
+          <w:szCs w:val="24"/>
+        </w:rPr>
+        <w:t xml:space="preserve"> </w:t>
+      </w:r>
+      <w:proofErr w:type="spellStart"/>
+      <w:r>
+        <w:rPr>
+          <w:rFonts w:ascii="Arial" w:hAnsi="Arial" w:cs="Arial"/>
+          <w:sz w:val="24"/>
+          <w:szCs w:val="24"/>
+        </w:rPr>
+        <w:t>columns</w:t>
+      </w:r>
+      <w:proofErr w:type="spellEnd"/>
+      <w:r>
+        <w:rPr>
+          <w:rFonts w:ascii="Arial" w:hAnsi="Arial" w:cs="Arial"/>
+          <w:sz w:val="24"/>
+          <w:szCs w:val="24"/>
+        </w:rPr>
+        <w:t xml:space="preserve"> </w:t>
+      </w:r>
+      <w:proofErr w:type="spellStart"/>
+      <w:r>
+        <w:rPr>
+          <w:rFonts w:ascii="Arial" w:hAnsi="Arial" w:cs="Arial"/>
+          <w:sz w:val="24"/>
+          <w:szCs w:val="24"/>
+        </w:rPr>
+        <w:t>from</w:t>
+      </w:r>
+      <w:proofErr w:type="spellEnd"/>
+      <w:r>
+        <w:rPr>
+          <w:rFonts w:ascii="Arial" w:hAnsi="Arial" w:cs="Arial"/>
+          <w:sz w:val="24"/>
+          <w:szCs w:val="24"/>
+        </w:rPr>
+        <w:t xml:space="preserve"> </w:t>
+      </w:r>
+      <w:r>
+        <w:rPr>
+          <w:rFonts w:ascii="Arial" w:hAnsi="Arial" w:cs="Arial"/>
+          <w:sz w:val="24"/>
+          <w:szCs w:val="24"/>
+        </w:rPr>
+        <w:t>“nome da tabela”</w:t>
+      </w:r>
+    </w:p>
+    <w:p>
+      <w:pPr>
+        <w:pStyle w:val="Pr-formataoHTML"/>
+        <w:rPr>
+          <w:rStyle w:val="CdigoHTML"/>
+          <w:rFonts w:ascii="Arial" w:hAnsi="Arial" w:cs="Arial"/>
+          <w:sz w:val="24"/>
+          <w:szCs w:val="24"/>
+        </w:rPr>
+      </w:pPr>
+      <w:r>
+        <w:rPr>
+          <w:rFonts w:ascii="Arial" w:hAnsi="Arial" w:cs="Arial"/>
+          <w:sz w:val="24"/>
+          <w:szCs w:val="24"/>
+        </w:rPr>
+        <w:tab/>
+        <w:t xml:space="preserve">c-) </w:t>
+      </w:r>
+      <w:proofErr w:type="spellStart"/>
+      <w:r>
+        <w:rPr>
+          <w:rStyle w:val="CdigoHTML"/>
+          <w:rFonts w:ascii="Arial" w:hAnsi="Arial" w:cs="Arial"/>
+          <w:sz w:val="24"/>
+          <w:szCs w:val="24"/>
+        </w:rPr>
+        <w:t>describe</w:t>
+      </w:r>
+      <w:proofErr w:type="spellEnd"/>
+      <w:r>
+        <w:rPr>
+          <w:rStyle w:val="CdigoHTML"/>
+          <w:rFonts w:ascii="Arial" w:hAnsi="Arial" w:cs="Arial"/>
+          <w:sz w:val="24"/>
+          <w:szCs w:val="24"/>
+        </w:rPr>
+        <w:t xml:space="preserve"> “nome da </w:t>
+      </w:r>
+      <w:r>
+        <w:rPr>
+          <w:rStyle w:val="CdigoHTML"/>
+          <w:rFonts w:ascii="Arial" w:hAnsi="Arial" w:cs="Arial"/>
+          <w:sz w:val="24"/>
+          <w:szCs w:val="24"/>
+        </w:rPr>
+        <w:t>tabela</w:t>
+      </w:r>
+      <w:r>
+        <w:rPr>
+          <w:rStyle w:val="CdigoHTML"/>
+          <w:rFonts w:ascii="Arial" w:hAnsi="Arial" w:cs="Arial"/>
+          <w:sz w:val="24"/>
+          <w:szCs w:val="24"/>
+        </w:rPr>
+        <w:t>”</w:t>
+      </w:r>
+      <w:r>
+        <w:rPr>
+          <w:rStyle w:val="CdigoHTML"/>
+          <w:rFonts w:ascii="Arial" w:hAnsi="Arial" w:cs="Arial"/>
+          <w:sz w:val="24"/>
+          <w:szCs w:val="24"/>
+        </w:rPr>
+        <w:t>;</w:t>
+      </w:r>
+    </w:p>
+    <w:p>
+      <w:pPr>
+        <w:rPr>
+          <w:rFonts w:ascii="Arial" w:hAnsi="Arial" w:cs="Arial"/>
+          <w:color w:val="70AD47" w:themeColor="accent6"/>
+          <w:sz w:val="24"/>
+          <w:szCs w:val="24"/>
+        </w:rPr>
+      </w:pPr>
+      <w:r>
+        <w:rPr>
+          <w:rFonts w:ascii="Arial" w:hAnsi="Arial" w:cs="Arial"/>
+          <w:color w:val="70AD47" w:themeColor="accent6"/>
+          <w:sz w:val="24"/>
+          <w:szCs w:val="24"/>
+        </w:rPr>
+        <w:t>----------------------------------------------------------------------------------------------------------</w:t>
+      </w:r>
+    </w:p>
+    <w:p>
+      <w:pPr>
+        <w:pStyle w:val="Pr-formataoHTML"/>
+        <w:rPr>
+          <w:rFonts w:ascii="Arial" w:hAnsi="Arial" w:cs="Arial"/>
+          <w:sz w:val="24"/>
+          <w:szCs w:val="24"/>
+        </w:rPr>
+      </w:pPr>
+      <w:r>
+        <w:rPr>
+          <w:rFonts w:ascii="Arial" w:hAnsi="Arial" w:cs="Arial"/>
+          <w:sz w:val="24"/>
+          <w:szCs w:val="24"/>
+        </w:rPr>
+        <w:t xml:space="preserve">15-) </w:t>
+      </w:r>
+      <w:proofErr w:type="spellStart"/>
+      <w:r>
+        <w:rPr>
+          <w:rFonts w:ascii="Arial" w:hAnsi="Arial" w:cs="Arial"/>
+          <w:sz w:val="24"/>
+          <w:szCs w:val="24"/>
+        </w:rPr>
+        <w:t>alter</w:t>
+      </w:r>
+      <w:proofErr w:type="spellEnd"/>
+      <w:r>
+        <w:rPr>
+          <w:rFonts w:ascii="Arial" w:hAnsi="Arial" w:cs="Arial"/>
+          <w:sz w:val="24"/>
+          <w:szCs w:val="24"/>
+        </w:rPr>
+        <w:t xml:space="preserve"> </w:t>
+      </w:r>
+      <w:proofErr w:type="spellStart"/>
+      <w:r>
+        <w:rPr>
+          <w:rFonts w:ascii="Arial" w:hAnsi="Arial" w:cs="Arial"/>
+          <w:sz w:val="24"/>
+          <w:szCs w:val="24"/>
+        </w:rPr>
+        <w:t>table</w:t>
+      </w:r>
+      <w:proofErr w:type="spellEnd"/>
+    </w:p>
+    <w:p>
+      <w:pPr>
+        <w:pStyle w:val="Pr-formataoHTML"/>
+        <w:rPr>
+          <w:rFonts w:ascii="Arial" w:hAnsi="Arial" w:cs="Arial"/>
+          <w:sz w:val="24"/>
+          <w:szCs w:val="24"/>
+        </w:rPr>
+      </w:pPr>
+    </w:p>
+    <w:p>
+      <w:pPr>
+        <w:rPr>
+          <w:rFonts w:ascii="Arial" w:hAnsi="Arial" w:cs="Arial"/>
+          <w:color w:val="70AD47" w:themeColor="accent6"/>
+          <w:sz w:val="24"/>
+          <w:szCs w:val="24"/>
+        </w:rPr>
+      </w:pPr>
+      <w:r>
+        <w:rPr>
+          <w:rFonts w:ascii="Arial" w:hAnsi="Arial" w:cs="Arial"/>
+          <w:color w:val="70AD47" w:themeColor="accent6"/>
+          <w:sz w:val="24"/>
+          <w:szCs w:val="24"/>
+        </w:rPr>
+        <w:t>----------------------------------------------------------------------------------------------------------</w:t>
+      </w:r>
+    </w:p>
+    <w:p>
+      <w:pPr>
+        <w:pStyle w:val="Pr-formataoHTML"/>
+        <w:rPr>
+          <w:rFonts w:ascii="Arial" w:hAnsi="Arial" w:cs="Arial"/>
+          <w:sz w:val="24"/>
+          <w:szCs w:val="24"/>
+        </w:rPr>
+      </w:pPr>
+      <w:r>
+        <w:rPr>
+          <w:rFonts w:ascii="Arial" w:hAnsi="Arial" w:cs="Arial"/>
+          <w:sz w:val="24"/>
+          <w:szCs w:val="24"/>
+        </w:rPr>
+        <w:t xml:space="preserve">16-) </w:t>
+      </w:r>
+      <w:r>
+        <w:rPr>
+          <w:rFonts w:ascii="Arial" w:hAnsi="Arial" w:cs="Arial"/>
+          <w:sz w:val="24"/>
+          <w:szCs w:val="24"/>
+        </w:rPr>
+        <w:t xml:space="preserve">a-) </w:t>
+      </w:r>
+      <w:r>
+        <w:rPr>
+          <w:rFonts w:ascii="Arial" w:hAnsi="Arial" w:cs="Arial"/>
+          <w:sz w:val="24"/>
+          <w:szCs w:val="24"/>
+        </w:rPr>
+        <w:t>ele irá mostrar todas as colunas e campos de uma tabela</w:t>
+      </w:r>
+    </w:p>
+    <w:p>
+      <w:pPr>
+        <w:pStyle w:val="Pr-formataoHTML"/>
+        <w:rPr>
+          <w:rFonts w:ascii="Arial" w:hAnsi="Arial" w:cs="Arial"/>
+          <w:sz w:val="24"/>
+          <w:szCs w:val="24"/>
+        </w:rPr>
+      </w:pPr>
+      <w:r>
+        <w:rPr>
+          <w:rFonts w:ascii="Arial" w:hAnsi="Arial" w:cs="Arial"/>
+          <w:sz w:val="24"/>
+          <w:szCs w:val="24"/>
+        </w:rPr>
+        <w:tab/>
+        <w:t>b-) ele irá mudar o valor do campo Elaine para Elaine Brito</w:t>
+      </w:r>
+    </w:p>
+    <w:p>
+      <w:pPr>
+        <w:pStyle w:val="Pr-formataoHTML"/>
+        <w:rPr>
+          <w:rFonts w:ascii="Arial" w:hAnsi="Arial" w:cs="Arial"/>
+          <w:sz w:val="24"/>
+          <w:szCs w:val="24"/>
+        </w:rPr>
+      </w:pPr>
+      <w:r>
+        <w:rPr>
+          <w:rFonts w:ascii="Arial" w:hAnsi="Arial" w:cs="Arial"/>
+          <w:sz w:val="24"/>
+          <w:szCs w:val="24"/>
+        </w:rPr>
+        <w:tab/>
+        <w:t xml:space="preserve">c-) ele </w:t>
+      </w:r>
+      <w:r>
+        <w:rPr>
+          <w:rFonts w:ascii="Arial" w:hAnsi="Arial" w:cs="Arial"/>
+          <w:sz w:val="24"/>
+          <w:szCs w:val="24"/>
+        </w:rPr>
+        <w:t>irá</w:t>
+      </w:r>
+      <w:r>
+        <w:rPr>
+          <w:rFonts w:ascii="Arial" w:hAnsi="Arial" w:cs="Arial"/>
+          <w:sz w:val="24"/>
+          <w:szCs w:val="24"/>
+        </w:rPr>
+        <w:t xml:space="preserve"> deletar o valor do campo 34444444</w:t>
+      </w:r>
+    </w:p>
+    <w:p>
+      <w:pPr>
+        <w:pStyle w:val="Pr-formataoHTML"/>
+        <w:rPr>
+          <w:rFonts w:ascii="Arial" w:hAnsi="Arial" w:cs="Arial"/>
+          <w:sz w:val="24"/>
+          <w:szCs w:val="24"/>
+        </w:rPr>
+      </w:pPr>
+    </w:p>
+    <w:p>
+      <w:pPr>
+        <w:rPr>
+          <w:rFonts w:ascii="Arial" w:hAnsi="Arial" w:cs="Arial"/>
+          <w:color w:val="70AD47" w:themeColor="accent6"/>
+          <w:sz w:val="24"/>
+          <w:szCs w:val="24"/>
+        </w:rPr>
+      </w:pPr>
+      <w:r>
+        <w:rPr>
+          <w:rFonts w:ascii="Arial" w:hAnsi="Arial" w:cs="Arial"/>
+          <w:color w:val="70AD47" w:themeColor="accent6"/>
+          <w:sz w:val="24"/>
+          <w:szCs w:val="24"/>
+        </w:rPr>
+        <w:t>----------------------------------------------------------------------------------------------------------</w:t>
+      </w:r>
+    </w:p>
+    <w:p>
+      <w:pPr>
+        <w:pStyle w:val="Pr-formataoHTML"/>
+        <w:rPr>
+          <w:rFonts w:ascii="Arial" w:hAnsi="Arial" w:cs="Arial"/>
+          <w:sz w:val="24"/>
+          <w:szCs w:val="24"/>
+        </w:rPr>
+      </w:pPr>
+      <w:r>
+        <w:rPr>
+          <w:rFonts w:ascii="Arial" w:hAnsi="Arial" w:cs="Arial"/>
+          <w:sz w:val="24"/>
+          <w:szCs w:val="24"/>
+        </w:rPr>
+        <w:t>17-)</w:t>
+      </w:r>
+    </w:p>
+    <w:p>
+      <w:pPr>
+        <w:pStyle w:val="Pr-formataoHTML"/>
+        <w:rPr>
+          <w:rFonts w:ascii="Arial" w:hAnsi="Arial" w:cs="Arial"/>
+          <w:sz w:val="24"/>
+          <w:szCs w:val="24"/>
+        </w:rPr>
+      </w:pPr>
+    </w:p>
+    <w:p>
+      <w:pPr>
+        <w:pStyle w:val="Pr-formataoHTML"/>
+        <w:rPr>
+          <w:rFonts w:ascii="Arial" w:hAnsi="Arial" w:cs="Arial"/>
+          <w:sz w:val="24"/>
+          <w:szCs w:val="24"/>
+        </w:rPr>
+      </w:pPr>
+      <w:r>
+        <w:rPr>
+          <w:noProof/>
+        </w:rPr>
+        <w:drawing>
+          <wp:inline distT="0" distB="0" distL="0" distR="0" wp14:anchorId="0B86D020" wp14:editId="04AA3C9F">
+            <wp:extent cx="13398939" cy="2735249"/>
+            <wp:effectExtent l="0" t="0" r="0" b="8255"/>
+            <wp:docPr id="1" name="Imagem 1" descr="Interface gráfica do usuário, Aplicativo&#10;&#10;Descrição gerada automaticamente"/>
+            <wp:cNvGraphicFramePr>
+              <a:graphicFrameLocks xmlns:a="http://schemas.openxmlformats.org/drawingml/2006/main" noChangeAspect="1"/>
+            </wp:cNvGraphicFramePr>
+            <a:graphic xmlns:a="http://schemas.openxmlformats.org/drawingml/2006/main">
+              <a:graphicData uri="http://schemas.openxmlformats.org/drawingml/2006/picture">
+                <pic:pic xmlns:pic="http://schemas.openxmlformats.org/drawingml/2006/picture">
+                  <pic:nvPicPr>
+                    <pic:cNvPr id="1" name="Imagem 1" descr="Interface gráfica do usuário, Aplicativo&#10;&#10;Descrição gerada automaticamente"/>
+                    <pic:cNvPicPr/>
+                  </pic:nvPicPr>
+                  <pic:blipFill>
+                    <a:blip r:embed="rId5"/>
+                    <a:stretch>
+                      <a:fillRect/>
+                    </a:stretch>
+                  </pic:blipFill>
+                  <pic:spPr>
+                    <a:xfrm>
+                      <a:off x="0" y="0"/>
+                      <a:ext cx="13631870" cy="2782799"/>
+                    </a:xfrm>
+                    <a:prstGeom prst="rect">
+                      <a:avLst/>
+                    </a:prstGeom>
+                  </pic:spPr>
+                </pic:pic>
+              </a:graphicData>
+            </a:graphic>
+          </wp:inline>
+        </w:drawing>
       </w:r>
     </w:p>
     <w:p>
@@ -1864,6 +2346,74 @@
       <w:bCs/>
     </w:rPr>
   </w:style>
+  <w:style w:type="paragraph" w:styleId="Pr-formataoHTML">
+    <w:name w:val="HTML Preformatted"/>
+    <w:basedOn w:val="Normal"/>
+    <w:link w:val="Pr-formataoHTMLChar"/>
+    <w:uiPriority w:val="99"/>
+    <w:semiHidden/>
+    <w:unhideWhenUsed/>
+    <w:rsid w:val="003B48C3"/>
+    <w:pPr>
+      <w:tabs>
+        <w:tab w:val="left" w:pos="916"/>
+        <w:tab w:val="left" w:pos="1832"/>
+        <w:tab w:val="left" w:pos="2748"/>
+        <w:tab w:val="left" w:pos="3664"/>
+        <w:tab w:val="left" w:pos="4580"/>
+        <w:tab w:val="left" w:pos="5496"/>
+        <w:tab w:val="left" w:pos="6412"/>
+        <w:tab w:val="left" w:pos="7328"/>
+        <w:tab w:val="left" w:pos="8244"/>
+        <w:tab w:val="left" w:pos="9160"/>
+        <w:tab w:val="left" w:pos="10076"/>
+        <w:tab w:val="left" w:pos="10992"/>
+        <w:tab w:val="left" w:pos="11908"/>
+        <w:tab w:val="left" w:pos="12824"/>
+        <w:tab w:val="left" w:pos="13740"/>
+        <w:tab w:val="left" w:pos="14656"/>
+      </w:tabs>
+      <w:spacing w:after="0" w:line="240" w:lineRule="auto"/>
+    </w:pPr>
+    <w:rPr>
+      <w:rFonts w:ascii="Courier New" w:eastAsia="Times New Roman" w:hAnsi="Courier New" w:cs="Courier New"/>
+      <w:sz w:val="20"/>
+      <w:szCs w:val="20"/>
+      <w:lang w:eastAsia="pt-BR"/>
+    </w:rPr>
+  </w:style>
+  <w:style w:type="character" w:customStyle="1" w:styleId="Pr-formataoHTMLChar">
+    <w:name w:val="Pré-formatação HTML Char"/>
+    <w:basedOn w:val="Fontepargpadro"/>
+    <w:link w:val="Pr-formataoHTML"/>
+    <w:uiPriority w:val="99"/>
+    <w:semiHidden/>
+    <w:rsid w:val="003B48C3"/>
+    <w:rPr>
+      <w:rFonts w:ascii="Courier New" w:eastAsia="Times New Roman" w:hAnsi="Courier New" w:cs="Courier New"/>
+      <w:sz w:val="20"/>
+      <w:szCs w:val="20"/>
+      <w:lang w:eastAsia="pt-BR"/>
+    </w:rPr>
+  </w:style>
+  <w:style w:type="character" w:styleId="CdigoHTML">
+    <w:name w:val="HTML Code"/>
+    <w:basedOn w:val="Fontepargpadro"/>
+    <w:uiPriority w:val="99"/>
+    <w:semiHidden/>
+    <w:unhideWhenUsed/>
+    <w:rsid w:val="003B48C3"/>
+    <w:rPr>
+      <w:rFonts w:ascii="Courier New" w:eastAsia="Times New Roman" w:hAnsi="Courier New" w:cs="Courier New"/>
+      <w:sz w:val="20"/>
+      <w:szCs w:val="20"/>
+    </w:rPr>
+  </w:style>
+  <w:style w:type="character" w:customStyle="1" w:styleId="hljs-keyword">
+    <w:name w:val="hljs-keyword"/>
+    <w:basedOn w:val="Fontepargpadro"/>
+    <w:rsid w:val="003B48C3"/>
+  </w:style>
 </w:styles>
 </file>
 

</xml_diff>